<commit_message>
doc(rapport): Compléter le titre, description et 1ere page
[25MIN][DONE]
</commit_message>
<xml_diff>
--- a/doc/R-P_Test-TeixeiraSottile-Rapport.docx
+++ b/doc/R-P_Test-TeixeiraSottile-Rapport.docx
@@ -31,9 +31,9 @@
           <w:szCs w:val="22"/>
         </w:rPr>
         <w:drawing>
-          <wp:inline distT="0" distB="0" distL="0" distR="0" wp14:anchorId="6DCA5E05" wp14:editId="0785C966">
-            <wp:extent cx="3134995" cy="2558415"/>
-            <wp:effectExtent l="19050" t="0" r="8255" b="0"/>
+          <wp:inline distT="0" distB="0" distL="0" distR="0" wp14:anchorId="6DCA5E05" wp14:editId="0E4B3FD8">
+            <wp:extent cx="3134995" cy="1933246"/>
+            <wp:effectExtent l="0" t="0" r="8255" b="0"/>
             <wp:docPr id="3" name="Image 3"/>
             <wp:cNvGraphicFramePr>
               <a:graphicFrameLocks xmlns:a="http://schemas.openxmlformats.org/drawingml/2006/main" noChangeAspect="1"/>
@@ -42,14 +42,19 @@
               <a:graphicData uri="http://schemas.openxmlformats.org/drawingml/2006/picture">
                 <pic:pic xmlns:pic="http://schemas.openxmlformats.org/drawingml/2006/picture">
                   <pic:nvPicPr>
-                    <pic:cNvPr id="0" name="Picture 3"/>
+                    <pic:cNvPr id="3" name="Image 3"/>
                     <pic:cNvPicPr>
                       <a:picLocks noChangeAspect="1" noChangeArrowheads="1"/>
                     </pic:cNvPicPr>
                   </pic:nvPicPr>
                   <pic:blipFill>
-                    <a:blip r:embed="rId8" cstate="print"/>
-                    <a:srcRect/>
+                    <a:blip r:embed="rId8">
+                      <a:extLst>
+                        <a:ext uri="{28A0092B-C50C-407E-A947-70E740481C1C}">
+                          <a14:useLocalDpi xmlns:a14="http://schemas.microsoft.com/office/drawing/2010/main" val="0"/>
+                        </a:ext>
+                      </a:extLst>
+                    </a:blip>
                     <a:stretch>
                       <a:fillRect/>
                     </a:stretch>
@@ -57,7 +62,7 @@
                   <pic:spPr bwMode="auto">
                     <a:xfrm>
                       <a:off x="0" y="0"/>
-                      <a:ext cx="3134995" cy="2558415"/>
+                      <a:ext cx="3134995" cy="1933246"/>
                     </a:xfrm>
                     <a:prstGeom prst="rect">
                       <a:avLst/>
@@ -81,23 +86,38 @@
       <w:pPr>
         <w:jc w:val="center"/>
       </w:pPr>
-      <w:r>
-        <w:t>(</w:t>
-      </w:r>
-      <w:r>
-        <w:t>Une</w:t>
-      </w:r>
-      <w:r>
-        <w:t xml:space="preserve"> image originale représentant le projet)</w:t>
-      </w:r>
     </w:p>
     <w:p>
       <w:pPr>
         <w:spacing w:before="2000"/>
         <w:jc w:val="center"/>
-      </w:pPr>
-      <w:r>
-        <w:t>Nom de l’auteur – Classe</w:t>
+        <w:rPr>
+          <w:lang w:val="de-CH"/>
+        </w:rPr>
+      </w:pPr>
+      <w:r>
+        <w:rPr>
+          <w:lang w:val="de-CH"/>
+        </w:rPr>
+        <w:t>Evan Sottile, Diego Teixeira Nunes</w:t>
+      </w:r>
+      <w:r>
+        <w:rPr>
+          <w:lang w:val="de-CH"/>
+        </w:rPr>
+        <w:t xml:space="preserve"> – </w:t>
+      </w:r>
+      <w:r>
+        <w:rPr>
+          <w:lang w:val="de-CH"/>
+        </w:rPr>
+        <w:t>G</w:t>
+      </w:r>
+      <w:r>
+        <w:rPr>
+          <w:lang w:val="de-CH"/>
+        </w:rPr>
+        <w:t>RP3D</w:t>
       </w:r>
     </w:p>
     <w:p>
@@ -105,7 +125,7 @@
         <w:jc w:val="center"/>
       </w:pPr>
       <w:r>
-        <w:t>Lieu</w:t>
+        <w:t>Lausanne, Vennes</w:t>
       </w:r>
     </w:p>
     <w:p>
@@ -113,7 +133,7 @@
         <w:jc w:val="center"/>
       </w:pPr>
       <w:r>
-        <w:t>Durée</w:t>
+        <w:t>32 périodes</w:t>
       </w:r>
     </w:p>
     <w:p>
@@ -121,15 +141,7 @@
         <w:jc w:val="center"/>
       </w:pPr>
       <w:r>
-        <w:t>Nom du chef de projet</w:t>
-      </w:r>
-    </w:p>
-    <w:p>
-      <w:pPr>
-        <w:jc w:val="center"/>
-      </w:pPr>
-      <w:r>
-        <w:t>(Nom et adresse du mandant)</w:t>
+        <w:t>Aurélie Curchod</w:t>
       </w:r>
     </w:p>
     <w:p>
@@ -3430,31 +3442,29 @@
     <w:p>
       <w:pPr>
         <w:pStyle w:val="Retraitcorpsdetexte"/>
-      </w:pPr>
-    </w:p>
-    <w:p>
-      <w:pPr>
-        <w:pStyle w:val="Informations"/>
-      </w:pPr>
-      <w:r>
-        <w:t>A compléter</w:t>
-      </w:r>
-      <w:r>
-        <w:t>,</w:t>
-      </w:r>
-      <w:r>
-        <w:t xml:space="preserve">par un titre cours et pertinent. </w:t>
-      </w:r>
-      <w:r>
-        <w:t xml:space="preserve">Cela peut être une reprise ou compléter le titre de la première page </w:t>
-      </w:r>
-      <w:r>
-        <w:t xml:space="preserve">… </w:t>
+        <w:rPr>
+          <w:lang w:val="en-US"/>
+        </w:rPr>
+      </w:pPr>
+      <w:r>
+        <w:rPr>
+          <w:lang w:val="en-US"/>
+        </w:rPr>
+        <w:t>P_test – cicd-todo-a</w:t>
+      </w:r>
+      <w:r>
+        <w:rPr>
+          <w:lang w:val="en-US"/>
+        </w:rPr>
+        <w:t>pp</w:t>
       </w:r>
     </w:p>
     <w:p>
       <w:pPr>
         <w:pStyle w:val="Retraitcorpsdetexte"/>
+        <w:rPr>
+          <w:lang w:val="en-US"/>
+        </w:rPr>
       </w:pPr>
     </w:p>
     <w:p>
@@ -3471,25 +3481,8 @@
       <w:pPr>
         <w:pStyle w:val="Retraitcorpsdetexte"/>
       </w:pPr>
-    </w:p>
-    <w:p>
-      <w:pPr>
-        <w:pStyle w:val="Informations"/>
-      </w:pPr>
-      <w:r>
-        <w:t>A compléter</w:t>
-      </w:r>
-      <w:r>
-        <w:t>,</w:t>
-      </w:r>
-      <w:r>
-        <w:t>par une explication du contexte, de la situation, des raisons</w:t>
-      </w:r>
-      <w:r>
-        <w:t xml:space="preserve"> générales de la mise en route d’un tel projet. Le lecteur doit pouvoir comprendre les motivations du lancement du projet</w:t>
-      </w:r>
-      <w:r>
-        <w:t xml:space="preserve">… </w:t>
+      <w:r>
+        <w:t>Dans le cadre du module ICT-450 (Test), nous avons travaillé sur une application Todo App qui nous a été fournie, avec un frontend en Vue.js, un backend en Node.js/Express et une base MySQL. Le but du projet n’était pas de développer l’application, mais plutôt d’apprendre à la tester correctement et à adopter une vraie démarche qualité.</w:t>
       </w:r>
     </w:p>
     <w:p>
@@ -3499,491 +3492,9 @@
     </w:p>
     <w:p>
       <w:pPr>
-        <w:pStyle w:val="Titre2"/>
-      </w:pPr>
-      <w:bookmarkStart w:id="7" w:name="_Toc308526319"/>
-      <w:r>
-        <w:t>Matériel et logiciels à disposition</w:t>
-      </w:r>
-      <w:bookmarkEnd w:id="7"/>
-    </w:p>
-    <w:p>
-      <w:pPr>
-        <w:pStyle w:val="Retraitcorpsdetexte"/>
-      </w:pPr>
-    </w:p>
-    <w:p>
-      <w:pPr>
-        <w:pStyle w:val="Informations"/>
-      </w:pPr>
-      <w:r>
-        <w:t>A compléter</w:t>
-      </w:r>
-      <w:r>
-        <w:t xml:space="preserve"> par ce qui est nécessaire pour le démarrage</w:t>
-      </w:r>
-      <w:r>
-        <w:t xml:space="preserve"> … </w:t>
-      </w:r>
-    </w:p>
-    <w:p>
-      <w:pPr>
-        <w:pStyle w:val="Retraitcorpsdetexte"/>
-      </w:pPr>
-    </w:p>
-    <w:p>
-      <w:pPr>
-        <w:pStyle w:val="Titre2"/>
-      </w:pPr>
-      <w:bookmarkStart w:id="8" w:name="_Toc308526320"/>
-      <w:r>
-        <w:t>P</w:t>
-      </w:r>
-      <w:r>
-        <w:t>rérequis</w:t>
-      </w:r>
-      <w:bookmarkEnd w:id="8"/>
-    </w:p>
-    <w:p>
-      <w:pPr>
-        <w:pStyle w:val="Retraitcorpsdetexte"/>
-      </w:pPr>
-    </w:p>
-    <w:p>
-      <w:pPr>
-        <w:pStyle w:val="Informations"/>
-      </w:pPr>
-      <w:r>
-        <w:t>A compléter</w:t>
-      </w:r>
-      <w:r>
-        <w:t xml:space="preserve"> par une description des compétences, des connaissances et de la formation minimum pour être à même de réaliser le projet</w:t>
-      </w:r>
-      <w:r>
-        <w:t xml:space="preserve"> … </w:t>
-      </w:r>
-    </w:p>
-    <w:p>
-      <w:pPr>
-        <w:pStyle w:val="Retraitcorpsdetexte"/>
-      </w:pPr>
-    </w:p>
-    <w:p>
-      <w:pPr>
-        <w:pStyle w:val="Titre2"/>
-      </w:pPr>
-      <w:bookmarkStart w:id="9" w:name="_Toc308526321"/>
-      <w:r>
-        <w:t>Cahier des charges</w:t>
-      </w:r>
-      <w:bookmarkEnd w:id="9"/>
-    </w:p>
-    <w:p>
-      <w:pPr>
-        <w:pStyle w:val="Titre3"/>
-      </w:pPr>
-      <w:bookmarkStart w:id="10" w:name="_Toc308526322"/>
-      <w:r>
-        <w:t>Objectifs et portée du projet (objectifs SMART</w:t>
-      </w:r>
-      <w:r>
-        <w:t>)</w:t>
-      </w:r>
-      <w:bookmarkEnd w:id="10"/>
-    </w:p>
-    <w:p>
-      <w:pPr>
-        <w:pStyle w:val="Retraitcorpsdetexte3"/>
-      </w:pPr>
-    </w:p>
-    <w:p>
-      <w:pPr>
-        <w:pStyle w:val="Informations"/>
-      </w:pPr>
-      <w:r>
-        <w:t>A compléter</w:t>
-      </w:r>
-      <w:r>
-        <w:t>. Il s’agit d’ébaucher des réponses aux questions de l’acronyme CQQCOQP (Combien, Quoi, Qui, Comment, Où, Quand, Pourquoi)</w:t>
-      </w:r>
-    </w:p>
-    <w:p>
-      <w:pPr>
-        <w:pStyle w:val="Retraitcorpsdetexte3"/>
-      </w:pPr>
-    </w:p>
-    <w:p>
-      <w:pPr>
-        <w:pStyle w:val="Titre3"/>
-      </w:pPr>
-      <w:bookmarkStart w:id="11" w:name="_Toc308526323"/>
-      <w:r>
-        <w:t xml:space="preserve">Caractéristiques des utilisateurs et </w:t>
-      </w:r>
-      <w:r>
-        <w:t>impacts</w:t>
-      </w:r>
-      <w:bookmarkEnd w:id="11"/>
-    </w:p>
-    <w:p>
-      <w:pPr>
-        <w:pStyle w:val="Retraitcorpsdetexte3"/>
-      </w:pPr>
-    </w:p>
-    <w:p>
-      <w:pPr>
-        <w:pStyle w:val="Informations"/>
-      </w:pPr>
-      <w:r>
-        <w:t>A compléter</w:t>
-      </w:r>
-      <w:r>
-        <w:t xml:space="preserve">… </w:t>
-      </w:r>
-      <w:r>
-        <w:t>Il s’agit d’identifier le(s) profil(s) de(s) utilisateur-</w:t>
-      </w:r>
-      <w:proofErr w:type="spellStart"/>
-      <w:r>
-        <w:t>trice</w:t>
-      </w:r>
-      <w:proofErr w:type="spellEnd"/>
-      <w:r>
-        <w:t>(s) type, et les conséquences que cela va avoir sur la conception (couleurs, ergonomie, utilisation, etc.)</w:t>
-      </w:r>
-    </w:p>
-    <w:p>
-      <w:pPr>
-        <w:pStyle w:val="Retraitcorpsdetexte3"/>
-      </w:pPr>
-    </w:p>
-    <w:p>
-      <w:pPr>
-        <w:pStyle w:val="Titre3"/>
-      </w:pPr>
-      <w:bookmarkStart w:id="12" w:name="_Toc308526324"/>
-      <w:r>
-        <w:t>Fonctionnalités requises (du point de vue de l’utilisateur)</w:t>
-      </w:r>
-      <w:bookmarkEnd w:id="12"/>
-    </w:p>
-    <w:p>
-      <w:pPr>
-        <w:pStyle w:val="Retraitcorpsdetexte3"/>
-      </w:pPr>
-    </w:p>
-    <w:p>
-      <w:pPr>
-        <w:pStyle w:val="Informations"/>
-      </w:pPr>
-      <w:r>
-        <w:t xml:space="preserve">A compléter </w:t>
-      </w:r>
-      <w:r>
-        <w:t xml:space="preserve">par une espèce de mode d’emploi du produit. S’il s’agissait d’une montre, décrire qu’à part l’heure, il y aura la possibilité d’utiliser un chronomètre, un réveil, </w:t>
-      </w:r>
-      <w:r>
-        <w:t xml:space="preserve">… </w:t>
-      </w:r>
-    </w:p>
-    <w:p>
-      <w:pPr>
-        <w:pStyle w:val="Retraitcorpsdetexte3"/>
-      </w:pPr>
-    </w:p>
-    <w:p>
-      <w:pPr>
-        <w:pStyle w:val="Titre3"/>
-      </w:pPr>
-      <w:bookmarkStart w:id="13" w:name="_Toc308526325"/>
-      <w:r>
-        <w:t>Contraintes</w:t>
-      </w:r>
-      <w:bookmarkEnd w:id="13"/>
-    </w:p>
-    <w:p>
-      <w:pPr>
-        <w:pStyle w:val="Retraitcorpsdetexte3"/>
-      </w:pPr>
-    </w:p>
-    <w:p>
-      <w:pPr>
-        <w:pStyle w:val="Informations"/>
-      </w:pPr>
-      <w:r>
-        <w:t>S</w:t>
-      </w:r>
-      <w:r>
-        <w:t>écurité,</w:t>
-      </w:r>
-      <w:r>
-        <w:t xml:space="preserve"> backups, disponibilité,</w:t>
-      </w:r>
-      <w:r>
-        <w:t xml:space="preserve"> système utilisé, interfa</w:t>
-      </w:r>
-      <w:r>
-        <w:t>ces avec autres logiciels, etc.</w:t>
-      </w:r>
-    </w:p>
-    <w:p>
-      <w:pPr>
-        <w:pStyle w:val="Retraitcorpsdetexte3"/>
-      </w:pPr>
-    </w:p>
-    <w:p>
-      <w:pPr>
-        <w:pStyle w:val="Titre3"/>
-      </w:pPr>
-      <w:bookmarkStart w:id="14" w:name="_Toc308526326"/>
-      <w:r>
-        <w:t>Travail à réaliser par l'apprenti</w:t>
-      </w:r>
-      <w:bookmarkEnd w:id="14"/>
-    </w:p>
-    <w:p>
-      <w:pPr>
-        <w:pStyle w:val="Retraitcorpsdetexte3"/>
-      </w:pPr>
-    </w:p>
-    <w:p>
-      <w:pPr>
-        <w:pStyle w:val="Informations"/>
-      </w:pPr>
-      <w:r>
-        <w:t xml:space="preserve">Décrire à quoi doit ressembler le travail produit, ce qu’il faudra </w:t>
-      </w:r>
-      <w:r>
-        <w:t>rendre</w:t>
-      </w:r>
-      <w:r>
-        <w:t xml:space="preserve"> … </w:t>
-      </w:r>
-    </w:p>
-    <w:p>
-      <w:pPr>
-        <w:pStyle w:val="Retraitcorpsdetexte3"/>
-      </w:pPr>
-    </w:p>
-    <w:p>
-      <w:pPr>
-        <w:pStyle w:val="Titre3"/>
-      </w:pPr>
-      <w:bookmarkStart w:id="15" w:name="_Toc308526327"/>
-      <w:r>
-        <w:t>Si le temps le permet …</w:t>
-      </w:r>
-      <w:bookmarkEnd w:id="15"/>
-    </w:p>
-    <w:p>
-      <w:pPr>
-        <w:pStyle w:val="Retraitcorpsdetexte3"/>
-      </w:pPr>
-    </w:p>
-    <w:p>
-      <w:pPr>
-        <w:pStyle w:val="Informations"/>
-      </w:pPr>
-      <w:r>
-        <w:t>Objectifs complémentaires</w:t>
-      </w:r>
-      <w:r>
-        <w:t>au cas où le projet n’est pas assez ambitieux dans le temps imparti</w:t>
-      </w:r>
-      <w:r>
-        <w:t xml:space="preserve">… </w:t>
-      </w:r>
-    </w:p>
-    <w:p>
-      <w:pPr>
-        <w:pStyle w:val="Retraitcorpsdetexte3"/>
-      </w:pPr>
-    </w:p>
-    <w:p>
-      <w:pPr>
-        <w:pStyle w:val="Titre3"/>
-      </w:pPr>
-      <w:bookmarkStart w:id="16" w:name="_Toc308526328"/>
-      <w:r>
-        <w:t>Méthodes de validation des solutions</w:t>
-      </w:r>
-      <w:bookmarkEnd w:id="16"/>
-    </w:p>
-    <w:p>
-      <w:pPr>
-        <w:pStyle w:val="Retraitcorpsdetexte3"/>
-      </w:pPr>
-    </w:p>
-    <w:p>
-      <w:pPr>
-        <w:pStyle w:val="Informations"/>
-      </w:pPr>
-      <w:r>
-        <w:t xml:space="preserve">Comment </w:t>
-      </w:r>
-      <w:r>
-        <w:t xml:space="preserve">les </w:t>
-      </w:r>
-      <w:r>
-        <w:t>tests</w:t>
-      </w:r>
-      <w:r>
-        <w:t xml:space="preserve"> vont être entrepris</w:t>
-      </w:r>
-      <w:r>
-        <w:t xml:space="preserve">, quels tests </w:t>
-      </w:r>
-      <w:r>
-        <w:t>doivent être entrepris</w:t>
-      </w:r>
-      <w:r>
-        <w:t>, etc.</w:t>
-      </w:r>
-      <w:r>
-        <w:t xml:space="preserve">… </w:t>
-      </w:r>
-    </w:p>
-    <w:p>
-      <w:pPr>
-        <w:pStyle w:val="Retraitcorpsdetexte3"/>
-      </w:pPr>
-    </w:p>
-    <w:p>
-      <w:pPr>
-        <w:pStyle w:val="Titre2"/>
-      </w:pPr>
-      <w:bookmarkStart w:id="17" w:name="_Toc308526329"/>
-      <w:r>
-        <w:t>Les points suivants seront évalués</w:t>
-      </w:r>
-      <w:bookmarkEnd w:id="17"/>
-    </w:p>
-    <w:p>
-      <w:pPr>
-        <w:pStyle w:val="Retraitcorpsdetexte"/>
-        <w:numPr>
-          <w:ilvl w:val="0"/>
-          <w:numId w:val="14"/>
-        </w:numPr>
-      </w:pPr>
-      <w:r>
-        <w:t>Le rapport</w:t>
-      </w:r>
-    </w:p>
-    <w:p>
-      <w:pPr>
-        <w:pStyle w:val="Retraitcorpsdetexte"/>
-        <w:numPr>
-          <w:ilvl w:val="0"/>
-          <w:numId w:val="14"/>
-        </w:numPr>
-      </w:pPr>
-      <w:r>
-        <w:t>L</w:t>
-      </w:r>
-      <w:r>
-        <w:t>es</w:t>
-      </w:r>
-      <w:r>
-        <w:t xml:space="preserve"> planification</w:t>
-      </w:r>
-      <w:r>
-        <w:t>s (initiale et détaillée)</w:t>
-      </w:r>
-    </w:p>
-    <w:p>
-      <w:pPr>
-        <w:pStyle w:val="Retraitcorpsdetexte"/>
-        <w:numPr>
-          <w:ilvl w:val="0"/>
-          <w:numId w:val="14"/>
-        </w:numPr>
-      </w:pPr>
-      <w:r>
-        <w:t>Le journal de travail</w:t>
-      </w:r>
-    </w:p>
-    <w:p>
-      <w:pPr>
-        <w:pStyle w:val="Retraitcorpsdetexte"/>
-        <w:numPr>
-          <w:ilvl w:val="0"/>
-          <w:numId w:val="14"/>
-        </w:numPr>
-      </w:pPr>
-      <w:r>
-        <w:t>Le</w:t>
-      </w:r>
-      <w:r>
-        <w:t xml:space="preserve"> code et le</w:t>
-      </w:r>
-      <w:r>
-        <w:t>s commentaires</w:t>
-      </w:r>
-    </w:p>
-    <w:p>
-      <w:pPr>
-        <w:pStyle w:val="Retraitcorpsdetexte"/>
-        <w:numPr>
-          <w:ilvl w:val="0"/>
-          <w:numId w:val="14"/>
-        </w:numPr>
-      </w:pPr>
-      <w:r>
-        <w:t>Les documentations de mise en œuvre et d’utilisation</w:t>
-      </w:r>
-    </w:p>
-    <w:p>
-      <w:pPr>
-        <w:pStyle w:val="Titre2"/>
-      </w:pPr>
-      <w:bookmarkStart w:id="18" w:name="_Toc308526330"/>
-      <w:r>
-        <w:t>Validation et conditions de réussite</w:t>
-      </w:r>
-      <w:bookmarkEnd w:id="18"/>
-    </w:p>
-    <w:p>
-      <w:pPr>
-        <w:pStyle w:val="Retraitcorpsdetexte"/>
-        <w:numPr>
-          <w:ilvl w:val="0"/>
-          <w:numId w:val="14"/>
-        </w:numPr>
-      </w:pPr>
-      <w:r>
-        <w:t>Compréhension du travail</w:t>
-      </w:r>
-    </w:p>
-    <w:p>
-      <w:pPr>
-        <w:pStyle w:val="Retraitcorpsdetexte"/>
-        <w:numPr>
-          <w:ilvl w:val="0"/>
-          <w:numId w:val="14"/>
-        </w:numPr>
-      </w:pPr>
-      <w:r>
-        <w:t>Possibilité de transmettre le travail à une personne extérieure pour le terminer, le corriger ou le compléter</w:t>
-      </w:r>
-    </w:p>
-    <w:p>
-      <w:pPr>
-        <w:pStyle w:val="Retraitcorpsdetexte"/>
-        <w:numPr>
-          <w:ilvl w:val="0"/>
-          <w:numId w:val="14"/>
-        </w:numPr>
-      </w:pPr>
-      <w:r>
-        <w:t>Etat de fonctionnement du produit livré</w:t>
-      </w:r>
-    </w:p>
-    <w:p>
-      <w:pPr>
         <w:pStyle w:val="Titre1"/>
       </w:pPr>
-      <w:bookmarkStart w:id="19" w:name="_Toc308526331"/>
+      <w:bookmarkStart w:id="7" w:name="_Toc308526331"/>
       <w:r>
         <w:t>Planification</w:t>
       </w:r>
@@ -3992,82 +3503,58 @@
       <w:r>
         <w:t xml:space="preserve"> Initiale</w:t>
       </w:r>
-      <w:bookmarkEnd w:id="19"/>
-    </w:p>
-    <w:p>
-      <w:pPr>
-        <w:pStyle w:val="Informations"/>
-        <w:numPr>
-          <w:ilvl w:val="5"/>
-          <w:numId w:val="26"/>
-        </w:numPr>
-      </w:pPr>
-      <w:r>
-        <w:t>Ce paragraphe présente le p</w:t>
-      </w:r>
-      <w:r>
-        <w:t>lanning d'origine (</w:t>
-      </w:r>
-      <w:r>
-        <w:t xml:space="preserve">date de début, date de fin, vacances et congés, </w:t>
-      </w:r>
-      <w:r>
-        <w:t xml:space="preserve">liste hiérarchique des tâches ou </w:t>
-      </w:r>
-      <w:r>
-        <w:t>GANTT</w:t>
-      </w:r>
-      <w:r>
-        <w:t>, jalons, durée totale</w:t>
-      </w:r>
-      <w:r>
-        <w:t>)</w:t>
-      </w:r>
-    </w:p>
-    <w:p>
-      <w:pPr>
-        <w:pStyle w:val="Informations"/>
-        <w:numPr>
-          <w:ilvl w:val="5"/>
-          <w:numId w:val="26"/>
-        </w:numPr>
-      </w:pPr>
-      <w:r>
-        <w:t xml:space="preserve">Toutes les mises à jour subies par le planning </w:t>
-      </w:r>
-      <w:r>
-        <w:t xml:space="preserve">sont à reporter </w:t>
-      </w:r>
-      <w:r>
-        <w:t>(avec date de mise à jour)</w:t>
-      </w:r>
-      <w:r>
-        <w:t xml:space="preserve"> et peuvent déboucher sur plusieurs versions de plannings.</w:t>
-      </w:r>
+      <w:bookmarkEnd w:id="7"/>
+    </w:p>
+    <w:p>
+      <w:pPr>
+        <w:pStyle w:val="Corpsdetexte"/>
+      </w:pPr>
+      <w:r>
+        <w:t>La planification a été réalisé</w:t>
+      </w:r>
+      <w:r>
+        <w:t>e</w:t>
+      </w:r>
+      <w:r>
+        <w:t xml:space="preserve"> sur github projects : </w:t>
+      </w:r>
+      <w:hyperlink r:id="rId9" w:history="1">
+        <w:r>
+          <w:rPr>
+            <w:rStyle w:val="Lienhypertexte"/>
+          </w:rPr>
+          <w:t>cicd-todo-app_planification</w:t>
+        </w:r>
+      </w:hyperlink>
+    </w:p>
+    <w:p>
+      <w:pPr>
+        <w:pStyle w:val="Corpsdetexte"/>
+      </w:pPr>
     </w:p>
     <w:p>
       <w:pPr>
         <w:pStyle w:val="Titre1"/>
       </w:pPr>
-      <w:bookmarkStart w:id="20" w:name="_Toc532179957"/>
-      <w:bookmarkStart w:id="21" w:name="_Toc165969641"/>
-      <w:bookmarkStart w:id="22" w:name="_Toc308526332"/>
+      <w:bookmarkStart w:id="8" w:name="_Toc532179957"/>
+      <w:bookmarkStart w:id="9" w:name="_Toc165969641"/>
+      <w:bookmarkStart w:id="10" w:name="_Toc308526332"/>
       <w:r>
         <w:t>Analyse</w:t>
       </w:r>
-      <w:bookmarkEnd w:id="20"/>
-      <w:bookmarkEnd w:id="21"/>
-      <w:bookmarkEnd w:id="22"/>
+      <w:bookmarkEnd w:id="8"/>
+      <w:bookmarkEnd w:id="9"/>
+      <w:bookmarkEnd w:id="10"/>
     </w:p>
     <w:p>
       <w:pPr>
         <w:pStyle w:val="Titre2"/>
       </w:pPr>
-      <w:bookmarkStart w:id="23" w:name="_Toc308526333"/>
+      <w:bookmarkStart w:id="11" w:name="_Toc308526333"/>
       <w:r>
         <w:t>Opportunités</w:t>
       </w:r>
-      <w:bookmarkEnd w:id="23"/>
+      <w:bookmarkEnd w:id="11"/>
     </w:p>
     <w:p>
       <w:pPr>
@@ -4190,18 +3677,18 @@
       <w:pPr>
         <w:pStyle w:val="Titre2"/>
       </w:pPr>
-      <w:bookmarkStart w:id="24" w:name="_Toc532179959"/>
-      <w:bookmarkStart w:id="25" w:name="_Toc165969643"/>
-      <w:bookmarkStart w:id="26" w:name="_Toc308526334"/>
+      <w:bookmarkStart w:id="12" w:name="_Toc532179959"/>
+      <w:bookmarkStart w:id="13" w:name="_Toc165969643"/>
+      <w:bookmarkStart w:id="14" w:name="_Toc308526334"/>
       <w:r>
         <w:t>Document d’analyse</w:t>
       </w:r>
-      <w:bookmarkEnd w:id="24"/>
-      <w:bookmarkEnd w:id="25"/>
+      <w:bookmarkEnd w:id="12"/>
+      <w:bookmarkEnd w:id="13"/>
       <w:r>
         <w:t xml:space="preserve"> et conception</w:t>
       </w:r>
-      <w:bookmarkEnd w:id="26"/>
+      <w:bookmarkEnd w:id="14"/>
     </w:p>
     <w:p>
       <w:pPr>
@@ -4314,7 +3801,6 @@
         </w:numPr>
       </w:pPr>
       <w:r>
-        <w:lastRenderedPageBreak/>
         <w:t>Si le pr</w:t>
       </w:r>
       <w:r>
@@ -4355,15 +3841,15 @@
       <w:pPr>
         <w:pStyle w:val="Titre2"/>
       </w:pPr>
-      <w:bookmarkStart w:id="27" w:name="_Toc532179967"/>
-      <w:bookmarkStart w:id="28" w:name="_Toc165969651"/>
-      <w:bookmarkStart w:id="29" w:name="_Toc308526335"/>
+      <w:bookmarkStart w:id="15" w:name="_Toc532179967"/>
+      <w:bookmarkStart w:id="16" w:name="_Toc165969651"/>
+      <w:bookmarkStart w:id="17" w:name="_Toc308526335"/>
       <w:r>
         <w:t>Conception des tests</w:t>
       </w:r>
-      <w:bookmarkEnd w:id="27"/>
-      <w:bookmarkEnd w:id="28"/>
-      <w:bookmarkEnd w:id="29"/>
+      <w:bookmarkEnd w:id="15"/>
+      <w:bookmarkEnd w:id="16"/>
+      <w:bookmarkEnd w:id="17"/>
     </w:p>
     <w:p>
       <w:pPr>
@@ -4414,8 +3900,8 @@
       <w:pPr>
         <w:pStyle w:val="Titre2"/>
       </w:pPr>
-      <w:bookmarkStart w:id="30" w:name="_Toc308526336"/>
-      <w:bookmarkStart w:id="31" w:name="_Toc532179961"/>
+      <w:bookmarkStart w:id="18" w:name="_Toc308526336"/>
+      <w:bookmarkStart w:id="19" w:name="_Toc532179961"/>
       <w:r>
         <w:t>Planification</w:t>
       </w:r>
@@ -4425,7 +3911,7 @@
       <w:r>
         <w:t>e</w:t>
       </w:r>
-      <w:bookmarkEnd w:id="30"/>
+      <w:bookmarkEnd w:id="18"/>
     </w:p>
     <w:p>
       <w:pPr>
@@ -4461,30 +3947,30 @@
       <w:pPr>
         <w:pStyle w:val="Titre1"/>
       </w:pPr>
-      <w:bookmarkStart w:id="32" w:name="_Toc532179964"/>
-      <w:bookmarkStart w:id="33" w:name="_Toc165969648"/>
-      <w:bookmarkStart w:id="34" w:name="_Toc308526337"/>
-      <w:bookmarkEnd w:id="31"/>
+      <w:bookmarkStart w:id="20" w:name="_Toc532179964"/>
+      <w:bookmarkStart w:id="21" w:name="_Toc165969648"/>
+      <w:bookmarkStart w:id="22" w:name="_Toc308526337"/>
+      <w:bookmarkEnd w:id="19"/>
       <w:r>
         <w:t>Réalisation</w:t>
       </w:r>
-      <w:bookmarkEnd w:id="32"/>
-      <w:bookmarkEnd w:id="33"/>
-      <w:bookmarkEnd w:id="34"/>
+      <w:bookmarkEnd w:id="20"/>
+      <w:bookmarkEnd w:id="21"/>
+      <w:bookmarkEnd w:id="22"/>
     </w:p>
     <w:p>
       <w:pPr>
         <w:pStyle w:val="Titre2"/>
       </w:pPr>
-      <w:bookmarkStart w:id="35" w:name="_Toc532179965"/>
-      <w:bookmarkStart w:id="36" w:name="_Toc165969649"/>
-      <w:bookmarkStart w:id="37" w:name="_Toc308526338"/>
+      <w:bookmarkStart w:id="23" w:name="_Toc532179965"/>
+      <w:bookmarkStart w:id="24" w:name="_Toc165969649"/>
+      <w:bookmarkStart w:id="25" w:name="_Toc308526338"/>
       <w:r>
         <w:t>Dossier de Réalisation</w:t>
       </w:r>
-      <w:bookmarkEnd w:id="35"/>
-      <w:bookmarkEnd w:id="36"/>
-      <w:bookmarkEnd w:id="37"/>
+      <w:bookmarkEnd w:id="23"/>
+      <w:bookmarkEnd w:id="24"/>
+      <w:bookmarkEnd w:id="25"/>
     </w:p>
     <w:p>
       <w:pPr>
@@ -4534,6 +4020,7 @@
         </w:numPr>
       </w:pPr>
       <w:r>
+        <w:lastRenderedPageBreak/>
         <w:t>Versions des outils logiciels utilisés (OS, applications, pilotes, librairies, etc.)</w:t>
       </w:r>
     </w:p>
@@ -4643,15 +4130,15 @@
       <w:pPr>
         <w:pStyle w:val="Titre2"/>
       </w:pPr>
-      <w:bookmarkStart w:id="38" w:name="_Toc532179960"/>
-      <w:bookmarkStart w:id="39" w:name="_Toc165969644"/>
-      <w:bookmarkStart w:id="40" w:name="_Toc308526339"/>
+      <w:bookmarkStart w:id="26" w:name="_Toc532179960"/>
+      <w:bookmarkStart w:id="27" w:name="_Toc165969644"/>
+      <w:bookmarkStart w:id="28" w:name="_Toc308526339"/>
       <w:r>
         <w:t>Modifications</w:t>
       </w:r>
-      <w:bookmarkEnd w:id="38"/>
-      <w:bookmarkEnd w:id="39"/>
-      <w:bookmarkEnd w:id="40"/>
+      <w:bookmarkEnd w:id="26"/>
+      <w:bookmarkEnd w:id="27"/>
+      <w:bookmarkEnd w:id="28"/>
     </w:p>
     <w:p>
       <w:pPr>
@@ -4693,31 +4180,31 @@
       <w:pPr>
         <w:pStyle w:val="Titre1"/>
       </w:pPr>
-      <w:bookmarkStart w:id="41" w:name="_Toc532179966"/>
-      <w:bookmarkStart w:id="42" w:name="_Toc165969650"/>
-      <w:bookmarkStart w:id="43" w:name="_Toc308526340"/>
+      <w:bookmarkStart w:id="29" w:name="_Toc532179966"/>
+      <w:bookmarkStart w:id="30" w:name="_Toc165969650"/>
+      <w:bookmarkStart w:id="31" w:name="_Toc308526340"/>
       <w:r>
         <w:t>Tests</w:t>
       </w:r>
-      <w:bookmarkEnd w:id="41"/>
-      <w:bookmarkEnd w:id="42"/>
-      <w:bookmarkEnd w:id="43"/>
+      <w:bookmarkEnd w:id="29"/>
+      <w:bookmarkEnd w:id="30"/>
+      <w:bookmarkEnd w:id="31"/>
     </w:p>
     <w:p>
       <w:pPr>
         <w:pStyle w:val="Titre2"/>
       </w:pPr>
-      <w:bookmarkStart w:id="44" w:name="_Toc532179968"/>
-      <w:bookmarkStart w:id="45" w:name="_Toc165969652"/>
-      <w:bookmarkStart w:id="46" w:name="_Ref308525868"/>
-      <w:bookmarkStart w:id="47" w:name="_Toc308526341"/>
+      <w:bookmarkStart w:id="32" w:name="_Toc532179968"/>
+      <w:bookmarkStart w:id="33" w:name="_Toc165969652"/>
+      <w:bookmarkStart w:id="34" w:name="_Ref308525868"/>
+      <w:bookmarkStart w:id="35" w:name="_Toc308526341"/>
       <w:r>
         <w:t>Dossier des tests</w:t>
       </w:r>
-      <w:bookmarkEnd w:id="44"/>
-      <w:bookmarkEnd w:id="45"/>
-      <w:bookmarkEnd w:id="46"/>
-      <w:bookmarkEnd w:id="47"/>
+      <w:bookmarkEnd w:id="32"/>
+      <w:bookmarkEnd w:id="33"/>
+      <w:bookmarkEnd w:id="34"/>
+      <w:bookmarkEnd w:id="35"/>
     </w:p>
     <w:p>
       <w:pPr>
@@ -4804,28 +4291,28 @@
       <w:pPr>
         <w:pStyle w:val="Titre1"/>
       </w:pPr>
-      <w:bookmarkStart w:id="48" w:name="_Toc165969653"/>
-      <w:bookmarkStart w:id="49" w:name="_Toc308526342"/>
+      <w:bookmarkStart w:id="36" w:name="_Toc165969653"/>
+      <w:bookmarkStart w:id="37" w:name="_Toc308526342"/>
       <w:r>
         <w:t>Conclusion</w:t>
       </w:r>
-      <w:bookmarkEnd w:id="48"/>
-      <w:bookmarkEnd w:id="49"/>
+      <w:bookmarkEnd w:id="36"/>
+      <w:bookmarkEnd w:id="37"/>
     </w:p>
     <w:p>
       <w:pPr>
         <w:pStyle w:val="Titre2"/>
       </w:pPr>
-      <w:bookmarkStart w:id="50" w:name="_Toc165969654"/>
-      <w:bookmarkStart w:id="51" w:name="_Toc308526343"/>
+      <w:bookmarkStart w:id="38" w:name="_Toc165969654"/>
+      <w:bookmarkStart w:id="39" w:name="_Toc308526343"/>
       <w:r>
         <w:t xml:space="preserve">Bilan des </w:t>
       </w:r>
-      <w:bookmarkEnd w:id="50"/>
+      <w:bookmarkEnd w:id="38"/>
       <w:r>
         <w:t>fonctionnalités demandées</w:t>
       </w:r>
-      <w:bookmarkEnd w:id="51"/>
+      <w:bookmarkEnd w:id="39"/>
     </w:p>
     <w:p>
       <w:pPr>
@@ -4864,13 +4351,13 @@
       <w:pPr>
         <w:pStyle w:val="Titre2"/>
       </w:pPr>
-      <w:bookmarkStart w:id="52" w:name="_Toc165969655"/>
-      <w:bookmarkStart w:id="53" w:name="_Toc308526344"/>
+      <w:bookmarkStart w:id="40" w:name="_Toc165969655"/>
+      <w:bookmarkStart w:id="41" w:name="_Toc308526344"/>
       <w:r>
         <w:t>Bilan de la planification</w:t>
       </w:r>
-      <w:bookmarkEnd w:id="52"/>
-      <w:bookmarkEnd w:id="53"/>
+      <w:bookmarkEnd w:id="40"/>
+      <w:bookmarkEnd w:id="41"/>
     </w:p>
     <w:p>
       <w:pPr>
@@ -4896,28 +4383,20 @@
         <w:t xml:space="preserve"> projet.</w:t>
       </w:r>
       <w:r>
-        <w:t xml:space="preserve"> Indiquer </w:t>
-      </w:r>
-      <w:proofErr w:type="gramStart"/>
-      <w:r>
-        <w:t>les différence</w:t>
-      </w:r>
-      <w:proofErr w:type="gramEnd"/>
-      <w:r>
-        <w:t xml:space="preserve"> entre les planifications initiales et détaillées avec le journal de travail.</w:t>
+        <w:t xml:space="preserve"> Indiquer les différence entre les planifications initiales et détaillées avec le journal de travail.</w:t>
       </w:r>
     </w:p>
     <w:p>
       <w:pPr>
         <w:pStyle w:val="Titre2"/>
       </w:pPr>
-      <w:bookmarkStart w:id="54" w:name="_Toc165969656"/>
-      <w:bookmarkStart w:id="55" w:name="_Toc308526345"/>
+      <w:bookmarkStart w:id="42" w:name="_Toc165969656"/>
+      <w:bookmarkStart w:id="43" w:name="_Toc308526345"/>
       <w:r>
         <w:t>Bilan personnel</w:t>
       </w:r>
-      <w:bookmarkEnd w:id="54"/>
-      <w:bookmarkEnd w:id="55"/>
+      <w:bookmarkEnd w:id="42"/>
+      <w:bookmarkEnd w:id="43"/>
     </w:p>
     <w:p>
       <w:pPr>
@@ -5019,30 +4498,29 @@
       <w:pPr>
         <w:pStyle w:val="Titre1"/>
       </w:pPr>
-      <w:bookmarkStart w:id="56" w:name="_Toc532179971"/>
-      <w:bookmarkStart w:id="57" w:name="_Toc165969657"/>
-      <w:bookmarkStart w:id="58" w:name="_Toc308526346"/>
-      <w:r>
-        <w:lastRenderedPageBreak/>
+      <w:bookmarkStart w:id="44" w:name="_Toc532179971"/>
+      <w:bookmarkStart w:id="45" w:name="_Toc165969657"/>
+      <w:bookmarkStart w:id="46" w:name="_Toc308526346"/>
+      <w:r>
         <w:t>Divers</w:t>
       </w:r>
-      <w:bookmarkEnd w:id="56"/>
-      <w:bookmarkEnd w:id="57"/>
-      <w:bookmarkEnd w:id="58"/>
+      <w:bookmarkEnd w:id="44"/>
+      <w:bookmarkEnd w:id="45"/>
+      <w:bookmarkEnd w:id="46"/>
     </w:p>
     <w:p>
       <w:pPr>
         <w:pStyle w:val="Titre2"/>
       </w:pPr>
-      <w:bookmarkStart w:id="59" w:name="_Toc532179972"/>
-      <w:bookmarkStart w:id="60" w:name="_Toc165969658"/>
-      <w:bookmarkStart w:id="61" w:name="_Toc308526347"/>
+      <w:bookmarkStart w:id="47" w:name="_Toc532179972"/>
+      <w:bookmarkStart w:id="48" w:name="_Toc165969658"/>
+      <w:bookmarkStart w:id="49" w:name="_Toc308526347"/>
       <w:r>
         <w:t>Journal de travail</w:t>
       </w:r>
-      <w:bookmarkEnd w:id="59"/>
-      <w:bookmarkEnd w:id="60"/>
-      <w:bookmarkEnd w:id="61"/>
+      <w:bookmarkEnd w:id="47"/>
+      <w:bookmarkEnd w:id="48"/>
+      <w:bookmarkEnd w:id="49"/>
     </w:p>
     <w:p>
       <w:pPr>
@@ -5078,11 +4556,11 @@
       <w:pPr>
         <w:pStyle w:val="Titre2"/>
       </w:pPr>
-      <w:bookmarkStart w:id="62" w:name="_Toc308526348"/>
+      <w:bookmarkStart w:id="50" w:name="_Toc308526348"/>
       <w:r>
         <w:t>Bibliographie</w:t>
       </w:r>
-      <w:bookmarkEnd w:id="62"/>
+      <w:bookmarkEnd w:id="50"/>
     </w:p>
     <w:p>
       <w:pPr>
@@ -5109,11 +4587,11 @@
       <w:pPr>
         <w:pStyle w:val="Titre2"/>
       </w:pPr>
-      <w:bookmarkStart w:id="63" w:name="_Toc308526349"/>
+      <w:bookmarkStart w:id="51" w:name="_Toc308526349"/>
       <w:r>
         <w:t>Webographie</w:t>
       </w:r>
-      <w:bookmarkEnd w:id="63"/>
+      <w:bookmarkEnd w:id="51"/>
     </w:p>
     <w:p>
       <w:pPr>
@@ -5131,11 +4609,11 @@
       <w:pPr>
         <w:pStyle w:val="Titre1"/>
       </w:pPr>
-      <w:bookmarkStart w:id="64" w:name="_Toc308526350"/>
+      <w:bookmarkStart w:id="52" w:name="_Toc308526350"/>
       <w:r>
         <w:t>Annexes</w:t>
       </w:r>
-      <w:bookmarkEnd w:id="64"/>
+      <w:bookmarkEnd w:id="52"/>
     </w:p>
     <w:p>
       <w:pPr>
@@ -5200,6 +4678,7 @@
         </w:numPr>
       </w:pPr>
       <w:r>
+        <w:lastRenderedPageBreak/>
         <w:t>Extraits</w:t>
       </w:r>
       <w:r>
@@ -5210,8 +4689,8 @@
       </w:r>
     </w:p>
     <w:sectPr>
-      <w:headerReference w:type="default" r:id="rId9"/>
-      <w:footerReference w:type="default" r:id="rId10"/>
+      <w:headerReference w:type="default" r:id="rId10"/>
+      <w:footerReference w:type="default" r:id="rId11"/>
       <w:pgSz w:w="11906" w:h="16838" w:code="9"/>
       <w:pgMar w:top="1418" w:right="1418" w:bottom="1418" w:left="1418" w:header="709" w:footer="709" w:gutter="0"/>
       <w:cols w:space="708"/>
@@ -5678,7 +5157,7 @@
               <w:noProof/>
               <w:szCs w:val="16"/>
             </w:rPr>
-            <w:t>00.00.0000 00:00</w:t>
+            <w:t>13.11.2025 17:13</w:t>
           </w:r>
           <w:r>
             <w:rPr>
@@ -5890,7 +5369,7 @@
         <v:path o:extrusionok="f" gradientshapeok="t" o:connecttype="rect"/>
         <o:lock v:ext="edit" aspectratio="t"/>
       </v:shapetype>
-      <v:shape id="_x0000_i1034" type="#_x0000_t75" style="width:12pt;height:12pt" o:bullet="t">
+      <v:shape id="_x0000_i1040" type="#_x0000_t75" style="width:12pt;height:12pt" o:bullet="t">
         <v:imagedata r:id="rId1" o:title="BD10263_"/>
       </v:shape>
     </w:pict>
@@ -10010,7 +9489,6 @@
   <w:style w:type="character" w:default="1" w:styleId="Policepardfaut">
     <w:name w:val="Default Paragraph Font"/>
     <w:uiPriority w:val="1"/>
-    <w:semiHidden/>
     <w:unhideWhenUsed/>
   </w:style>
   <w:style w:type="table" w:default="1" w:styleId="TableauNormal">
@@ -10531,6 +10009,18 @@
       <w:rFonts w:asciiTheme="majorHAnsi" w:hAnsiTheme="majorHAnsi"/>
     </w:rPr>
   </w:style>
+  <w:style w:type="character" w:styleId="Mentionnonrsolue">
+    <w:name w:val="Unresolved Mention"/>
+    <w:basedOn w:val="Policepardfaut"/>
+    <w:uiPriority w:val="99"/>
+    <w:semiHidden/>
+    <w:unhideWhenUsed/>
+    <w:rsid w:val="00CB2D7D"/>
+    <w:rPr>
+      <w:color w:val="605E5C"/>
+      <w:shd w:val="clear" w:color="auto" w:fill="E1DFDD"/>
+    </w:rPr>
+  </w:style>
 </w:styles>
 </file>
 

</xml_diff>